<commit_message>
Updated Twine & Attributions
</commit_message>
<xml_diff>
--- a/regional/images/image attribution links.docx
+++ b/regional/images/image attribution links.docx
@@ -15,14 +15,7 @@
           <w:rFonts w:asciiTheme="majorHAnsi" w:hAnsiTheme="majorHAnsi" w:cs="Shruti"/>
           <w:b/>
         </w:rPr>
-        <w:t xml:space="preserve">**make sure to </w:t>
-      </w:r>
-      <w:r>
-        <w:rPr>
-          <w:rFonts w:asciiTheme="majorHAnsi" w:hAnsiTheme="majorHAnsi" w:cs="Shruti"/>
-          <w:b/>
-        </w:rPr>
-        <w:t>update from file on GA laptop**</w:t>
+        <w:t>**make sure to update from file on GA laptop**</w:t>
       </w:r>
     </w:p>
     <w:p>
@@ -80,32 +73,20 @@
         <w:rPr>
           <w:rFonts w:asciiTheme="majorHAnsi" w:hAnsiTheme="majorHAnsi" w:cs="Shruti"/>
         </w:rPr>
-        <w:t>Samoa: https://commons.wikimedia.or</w:t>
-      </w:r>
-      <w:r>
-        <w:rPr>
-          <w:rFonts w:asciiTheme="majorHAnsi" w:hAnsiTheme="majorHAnsi" w:cs="Shruti"/>
-        </w:rPr>
-        <w:t>g/wiki/File:Samoa_map_800px.png</w:t>
-      </w:r>
-    </w:p>
-    <w:p>
-      <w:pPr>
-        <w:rPr>
-          <w:rFonts w:asciiTheme="majorHAnsi" w:hAnsiTheme="majorHAnsi" w:cs="Shruti"/>
-        </w:rPr>
-      </w:pPr>
-      <w:r>
-        <w:rPr>
-          <w:rFonts w:asciiTheme="majorHAnsi" w:hAnsiTheme="majorHAnsi" w:cs="Shruti"/>
-        </w:rPr>
-        <w:t>Australia: https://commons.wikimedia.</w:t>
-      </w:r>
-      <w:r>
-        <w:rPr>
-          <w:rFonts w:asciiTheme="majorHAnsi" w:hAnsiTheme="majorHAnsi" w:cs="Shruti"/>
-        </w:rPr>
-        <w:t>org/wiki/File:Australia_map.png</w:t>
+        <w:t>Samoa: https://commons.wikimedia.org/wiki/File:Samoa_map_800px.png</w:t>
+      </w:r>
+    </w:p>
+    <w:p>
+      <w:pPr>
+        <w:rPr>
+          <w:rFonts w:asciiTheme="majorHAnsi" w:hAnsiTheme="majorHAnsi" w:cs="Shruti"/>
+        </w:rPr>
+      </w:pPr>
+      <w:r>
+        <w:rPr>
+          <w:rFonts w:asciiTheme="majorHAnsi" w:hAnsiTheme="majorHAnsi" w:cs="Shruti"/>
+        </w:rPr>
+        <w:t>Australia: https://commons.wikimedia.org/wiki/File:Australia_map.png</w:t>
       </w:r>
     </w:p>
     <w:p>
@@ -189,38 +170,20 @@
         <w:rPr>
           <w:rFonts w:asciiTheme="majorHAnsi" w:hAnsiTheme="majorHAnsi" w:cs="Shruti"/>
         </w:rPr>
-        <w:t>Academ</w:t>
-      </w:r>
-      <w:r>
-        <w:rPr>
-          <w:rFonts w:asciiTheme="majorHAnsi" w:hAnsiTheme="majorHAnsi" w:cs="Shruti"/>
-        </w:rPr>
-        <w:t>ic Polic</w:t>
-      </w:r>
-      <w:r>
-        <w:rPr>
-          <w:rFonts w:asciiTheme="majorHAnsi" w:hAnsiTheme="majorHAnsi" w:cs="Shruti"/>
-        </w:rPr>
-        <w:t>ies: Christopher John Kessenich</w:t>
-      </w:r>
-    </w:p>
-    <w:p>
-      <w:pPr>
-        <w:rPr>
-          <w:rFonts w:asciiTheme="majorHAnsi" w:hAnsiTheme="majorHAnsi" w:cs="Shruti"/>
-        </w:rPr>
-      </w:pPr>
-      <w:r>
-        <w:rPr>
-          <w:rFonts w:asciiTheme="majorHAnsi" w:hAnsiTheme="majorHAnsi" w:cs="Shruti"/>
-        </w:rPr>
-        <w:t>Action Items</w:t>
-      </w:r>
-      <w:r>
-        <w:rPr>
-          <w:rFonts w:asciiTheme="majorHAnsi" w:hAnsiTheme="majorHAnsi" w:cs="Shruti"/>
-        </w:rPr>
-        <w:t xml:space="preserve">: Sloane </w:t>
+        <w:t>Academic Policies: Christopher John Kessenich</w:t>
+      </w:r>
+    </w:p>
+    <w:p>
+      <w:pPr>
+        <w:rPr>
+          <w:rFonts w:asciiTheme="majorHAnsi" w:hAnsiTheme="majorHAnsi" w:cs="Shruti"/>
+        </w:rPr>
+      </w:pPr>
+      <w:r>
+        <w:rPr>
+          <w:rFonts w:asciiTheme="majorHAnsi" w:hAnsiTheme="majorHAnsi" w:cs="Shruti"/>
+        </w:rPr>
+        <w:t xml:space="preserve">Action Items: Sloane </w:t>
       </w:r>
       <w:proofErr w:type="spellStart"/>
       <w:r>
@@ -305,40 +268,59 @@
           <w:rFonts w:asciiTheme="majorHAnsi" w:hAnsiTheme="majorHAnsi" w:cs="Shruti"/>
         </w:rPr>
       </w:pPr>
-    </w:p>
-    <w:p>
-      <w:pPr>
-        <w:rPr>
-          <w:rFonts w:asciiTheme="majorHAnsi" w:hAnsiTheme="majorHAnsi" w:cs="Shruti"/>
-        </w:rPr>
-      </w:pPr>
-      <w:r>
-        <w:rPr>
-          <w:rFonts w:asciiTheme="majorHAnsi" w:hAnsiTheme="majorHAnsi" w:cs="Shruti"/>
-        </w:rPr>
-        <w:t>--FLAGS—</w:t>
-      </w:r>
-    </w:p>
-    <w:p>
-      <w:pPr>
-        <w:rPr>
-          <w:rFonts w:asciiTheme="majorHAnsi" w:hAnsiTheme="majorHAnsi" w:cs="Shruti"/>
-        </w:rPr>
-      </w:pPr>
-      <w:r>
-        <w:rPr>
-          <w:rFonts w:ascii="Segoe UI Symbol" w:hAnsi="Segoe UI Symbol" w:cs="Shruti"/>
-        </w:rPr>
-        <w:t>✓</w:t>
-      </w:r>
-      <w:r>
-        <w:rPr>
-          <w:rFonts w:asciiTheme="majorHAnsi" w:hAnsiTheme="majorHAnsi" w:cs="Shruti"/>
-        </w:rPr>
-        <w:t>Australia</w:t>
+      <w:r>
+        <w:rPr>
+          <w:rFonts w:asciiTheme="majorHAnsi" w:hAnsiTheme="majorHAnsi" w:cs="Shruti"/>
+        </w:rPr>
+        <w:t xml:space="preserve">Dwayne Johnson: </w:t>
+      </w:r>
+      <w:r>
+        <w:rPr>
+          <w:rFonts w:asciiTheme="majorHAnsi" w:hAnsiTheme="majorHAnsi" w:cs="Shruti"/>
+        </w:rPr>
+        <w:t>https://junotattoodesigns.com/wp-content/uploads/2015/10/dwayne-johnson-the-rock-tattoo.jpg</w:t>
       </w:r>
       <w:bookmarkStart w:id="0" w:name="_GoBack"/>
       <w:bookmarkEnd w:id="0"/>
+    </w:p>
+    <w:p>
+      <w:pPr>
+        <w:rPr>
+          <w:rFonts w:asciiTheme="majorHAnsi" w:hAnsiTheme="majorHAnsi" w:cs="Shruti"/>
+        </w:rPr>
+      </w:pPr>
+    </w:p>
+    <w:p>
+      <w:pPr>
+        <w:rPr>
+          <w:rFonts w:asciiTheme="majorHAnsi" w:hAnsiTheme="majorHAnsi" w:cs="Shruti"/>
+        </w:rPr>
+      </w:pPr>
+      <w:r>
+        <w:rPr>
+          <w:rFonts w:asciiTheme="majorHAnsi" w:hAnsiTheme="majorHAnsi" w:cs="Shruti"/>
+        </w:rPr>
+        <w:t>--FLAGS—</w:t>
+      </w:r>
+    </w:p>
+    <w:p>
+      <w:pPr>
+        <w:rPr>
+          <w:rFonts w:asciiTheme="majorHAnsi" w:hAnsiTheme="majorHAnsi" w:cs="Shruti"/>
+        </w:rPr>
+      </w:pPr>
+      <w:r>
+        <w:rPr>
+          <w:rFonts w:ascii="Segoe UI Symbol" w:hAnsi="Segoe UI Symbol" w:cs="Shruti"/>
+        </w:rPr>
+        <w:t>✓</w:t>
+      </w:r>
+      <w:r>
+        <w:rPr>
+          <w:rFonts w:asciiTheme="majorHAnsi" w:hAnsiTheme="majorHAnsi" w:cs="Shruti"/>
+        </w:rPr>
+        <w:t>Australia</w:t>
+      </w:r>
     </w:p>
     <w:p>
       <w:pPr>

</xml_diff>

<commit_message>
Image and Attribution Update
</commit_message>
<xml_diff>
--- a/regional/images/image attribution links.docx
+++ b/regional/images/image attribution links.docx
@@ -73,33 +73,78 @@
         <w:rPr>
           <w:rFonts w:asciiTheme="majorHAnsi" w:hAnsiTheme="majorHAnsi" w:cs="Shruti"/>
         </w:rPr>
-        <w:t>Samoa: https://commons.wikimedia.org/wiki/File:Samoa_map_800px.png</w:t>
-      </w:r>
-    </w:p>
-    <w:p>
-      <w:pPr>
-        <w:rPr>
-          <w:rFonts w:asciiTheme="majorHAnsi" w:hAnsiTheme="majorHAnsi" w:cs="Shruti"/>
-        </w:rPr>
-      </w:pPr>
-      <w:r>
-        <w:rPr>
-          <w:rFonts w:asciiTheme="majorHAnsi" w:hAnsiTheme="majorHAnsi" w:cs="Shruti"/>
-        </w:rPr>
-        <w:t>Australia: https://commons.wikimedia.org/wiki/File:Australia_map.png</w:t>
-      </w:r>
-    </w:p>
-    <w:p>
-      <w:pPr>
-        <w:rPr>
-          <w:rFonts w:asciiTheme="majorHAnsi" w:hAnsiTheme="majorHAnsi" w:cs="Shruti"/>
-        </w:rPr>
-      </w:pPr>
-      <w:r>
-        <w:rPr>
-          <w:rFonts w:asciiTheme="majorHAnsi" w:hAnsiTheme="majorHAnsi" w:cs="Shruti"/>
-        </w:rPr>
-        <w:t>New Zealand: https://commons.wikimedia.org/wiki/File:New_Zealand_map.PNG</w:t>
+        <w:t xml:space="preserve">Samoa: </w:t>
+      </w:r>
+      <w:hyperlink r:id="rId4" w:history="1">
+        <w:r>
+          <w:rPr>
+            <w:rStyle w:val="Hyperlink"/>
+            <w:rFonts w:asciiTheme="majorHAnsi" w:hAnsiTheme="majorHAnsi" w:cs="Shruti"/>
+          </w:rPr>
+          <w:t>https://commons.wikimedia.org/wiki/File:Samoa_map_800px.png</w:t>
+        </w:r>
+      </w:hyperlink>
+      <w:r>
+        <w:rPr>
+          <w:rFonts w:asciiTheme="majorHAnsi" w:hAnsiTheme="majorHAnsi" w:cs="Shruti"/>
+        </w:rPr>
+        <w:t xml:space="preserve"> </w:t>
+      </w:r>
+    </w:p>
+    <w:p>
+      <w:pPr>
+        <w:rPr>
+          <w:rFonts w:asciiTheme="majorHAnsi" w:hAnsiTheme="majorHAnsi" w:cs="Shruti"/>
+        </w:rPr>
+      </w:pPr>
+      <w:r>
+        <w:rPr>
+          <w:rFonts w:asciiTheme="majorHAnsi" w:hAnsiTheme="majorHAnsi" w:cs="Shruti"/>
+        </w:rPr>
+        <w:t xml:space="preserve">Australia: </w:t>
+      </w:r>
+      <w:hyperlink r:id="rId5" w:history="1">
+        <w:r>
+          <w:rPr>
+            <w:rStyle w:val="Hyperlink"/>
+            <w:rFonts w:asciiTheme="majorHAnsi" w:hAnsiTheme="majorHAnsi" w:cs="Shruti"/>
+          </w:rPr>
+          <w:t>https://commons.wikimedia.org/wiki/File:Australia_map.png</w:t>
+        </w:r>
+      </w:hyperlink>
+      <w:r>
+        <w:rPr>
+          <w:rFonts w:asciiTheme="majorHAnsi" w:hAnsiTheme="majorHAnsi" w:cs="Shruti"/>
+        </w:rPr>
+        <w:t xml:space="preserve"> </w:t>
+      </w:r>
+    </w:p>
+    <w:p>
+      <w:pPr>
+        <w:rPr>
+          <w:rFonts w:asciiTheme="majorHAnsi" w:hAnsiTheme="majorHAnsi" w:cs="Shruti"/>
+        </w:rPr>
+      </w:pPr>
+      <w:r>
+        <w:rPr>
+          <w:rFonts w:asciiTheme="majorHAnsi" w:hAnsiTheme="majorHAnsi" w:cs="Shruti"/>
+        </w:rPr>
+        <w:t xml:space="preserve">New Zealand: </w:t>
+      </w:r>
+      <w:hyperlink r:id="rId6" w:history="1">
+        <w:r>
+          <w:rPr>
+            <w:rStyle w:val="Hyperlink"/>
+            <w:rFonts w:asciiTheme="majorHAnsi" w:hAnsiTheme="majorHAnsi" w:cs="Shruti"/>
+          </w:rPr>
+          <w:t>https://commons.wikimedia.org/wiki/File:New_Zealand_map.PNG</w:t>
+        </w:r>
+      </w:hyperlink>
+      <w:r>
+        <w:rPr>
+          <w:rFonts w:asciiTheme="majorHAnsi" w:hAnsiTheme="majorHAnsi" w:cs="Shruti"/>
+        </w:rPr>
+        <w:t xml:space="preserve"> </w:t>
       </w:r>
     </w:p>
     <w:p>
@@ -146,142 +191,209 @@
           <w:rFonts w:asciiTheme="majorHAnsi" w:hAnsiTheme="majorHAnsi" w:cs="Shruti"/>
         </w:rPr>
       </w:pPr>
-    </w:p>
-    <w:p>
-      <w:pPr>
-        <w:rPr>
-          <w:rFonts w:asciiTheme="majorHAnsi" w:hAnsiTheme="majorHAnsi" w:cs="Shruti"/>
-        </w:rPr>
-      </w:pPr>
-      <w:r>
-        <w:rPr>
-          <w:rFonts w:asciiTheme="majorHAnsi" w:hAnsiTheme="majorHAnsi" w:cs="Shruti"/>
-        </w:rPr>
-        <w:t>--HEADERS--</w:t>
-      </w:r>
-    </w:p>
-    <w:p>
-      <w:pPr>
-        <w:rPr>
-          <w:rFonts w:asciiTheme="majorHAnsi" w:hAnsiTheme="majorHAnsi" w:cs="Shruti"/>
-        </w:rPr>
-      </w:pPr>
-      <w:r>
-        <w:rPr>
-          <w:rFonts w:asciiTheme="majorHAnsi" w:hAnsiTheme="majorHAnsi" w:cs="Shruti"/>
-        </w:rPr>
-        <w:t>Academic Policies: Christopher John Kessenich</w:t>
-      </w:r>
-    </w:p>
-    <w:p>
-      <w:pPr>
-        <w:rPr>
-          <w:rFonts w:asciiTheme="majorHAnsi" w:hAnsiTheme="majorHAnsi" w:cs="Shruti"/>
-        </w:rPr>
-      </w:pPr>
-      <w:r>
-        <w:rPr>
-          <w:rFonts w:asciiTheme="majorHAnsi" w:hAnsiTheme="majorHAnsi" w:cs="Shruti"/>
-        </w:rPr>
-        <w:t xml:space="preserve">Action Items: Sloane </w:t>
-      </w:r>
-      <w:proofErr w:type="spellStart"/>
-      <w:r>
-        <w:rPr>
-          <w:rFonts w:asciiTheme="majorHAnsi" w:hAnsiTheme="majorHAnsi" w:cs="Shruti"/>
-        </w:rPr>
-        <w:t>Chmara</w:t>
-      </w:r>
-      <w:proofErr w:type="spellEnd"/>
-    </w:p>
-    <w:p>
-      <w:pPr>
-        <w:rPr>
-          <w:rFonts w:asciiTheme="majorHAnsi" w:hAnsiTheme="majorHAnsi" w:cs="Shruti"/>
-        </w:rPr>
-      </w:pPr>
-      <w:r>
-        <w:rPr>
-          <w:rFonts w:asciiTheme="majorHAnsi" w:hAnsiTheme="majorHAnsi" w:cs="Shruti"/>
-        </w:rPr>
-        <w:t>South Pacific: Alexandra Thompson</w:t>
-      </w:r>
-    </w:p>
-    <w:p>
-      <w:pPr>
-        <w:rPr>
-          <w:rFonts w:asciiTheme="majorHAnsi" w:hAnsiTheme="majorHAnsi" w:cs="Shruti"/>
-        </w:rPr>
-      </w:pPr>
-    </w:p>
-    <w:p>
-      <w:pPr>
-        <w:rPr>
-          <w:rFonts w:asciiTheme="majorHAnsi" w:hAnsiTheme="majorHAnsi" w:cs="Shruti"/>
-        </w:rPr>
-      </w:pPr>
-      <w:r>
-        <w:rPr>
-          <w:rFonts w:asciiTheme="majorHAnsi" w:hAnsiTheme="majorHAnsi" w:cs="Shruti"/>
-        </w:rPr>
-        <w:t>--IMAGES--</w:t>
-      </w:r>
-    </w:p>
-    <w:p>
-      <w:pPr>
-        <w:rPr>
-          <w:rFonts w:asciiTheme="majorHAnsi" w:hAnsiTheme="majorHAnsi" w:cs="Shruti"/>
-        </w:rPr>
-      </w:pPr>
-      <w:r>
-        <w:rPr>
-          <w:rFonts w:asciiTheme="majorHAnsi" w:hAnsiTheme="majorHAnsi" w:cs="Shruti"/>
-        </w:rPr>
-        <w:t xml:space="preserve">New Zealand </w:t>
-      </w:r>
-      <w:proofErr w:type="spellStart"/>
-      <w:r>
-        <w:rPr>
-          <w:rFonts w:asciiTheme="majorHAnsi" w:hAnsiTheme="majorHAnsi" w:cs="Shruti"/>
-        </w:rPr>
-        <w:t>Whangaparosa</w:t>
-      </w:r>
-      <w:proofErr w:type="spellEnd"/>
-      <w:r>
-        <w:rPr>
-          <w:rFonts w:asciiTheme="majorHAnsi" w:hAnsiTheme="majorHAnsi" w:cs="Shruti"/>
-        </w:rPr>
-        <w:t xml:space="preserve"> peninsula: Shane </w:t>
-      </w:r>
-      <w:proofErr w:type="spellStart"/>
-      <w:r>
-        <w:rPr>
-          <w:rFonts w:asciiTheme="majorHAnsi" w:hAnsiTheme="majorHAnsi" w:cs="Shruti"/>
-        </w:rPr>
-        <w:t>Stever</w:t>
-      </w:r>
-      <w:proofErr w:type="spellEnd"/>
-    </w:p>
-    <w:p>
-      <w:pPr>
-        <w:rPr>
-          <w:rFonts w:asciiTheme="majorHAnsi" w:hAnsiTheme="majorHAnsi" w:cs="Shruti"/>
-        </w:rPr>
-      </w:pPr>
-      <w:r>
-        <w:rPr>
-          <w:rFonts w:asciiTheme="majorHAnsi" w:hAnsiTheme="majorHAnsi" w:cs="Shruti"/>
-        </w:rPr>
-        <w:t xml:space="preserve">Dwayne Johnson: </w:t>
-      </w:r>
-      <w:r>
-        <w:rPr>
-          <w:rFonts w:asciiTheme="majorHAnsi" w:hAnsiTheme="majorHAnsi" w:cs="Shruti"/>
-        </w:rPr>
-        <w:t>https://junotattoodesigns.com/wp-content/uploads/2015/10/dwayne-johnson-the-rock-tattoo.jpg</w:t>
+      <w:r>
+        <w:rPr>
+          <w:rFonts w:asciiTheme="majorHAnsi" w:hAnsiTheme="majorHAnsi" w:cs="Shruti"/>
+        </w:rPr>
+        <w:t xml:space="preserve">World – blank: </w:t>
+      </w:r>
+      <w:hyperlink r:id="rId7" w:history="1">
+        <w:r>
+          <w:rPr>
+            <w:rStyle w:val="Hyperlink"/>
+            <w:rFonts w:asciiTheme="majorHAnsi" w:hAnsiTheme="majorHAnsi" w:cs="Shruti"/>
+          </w:rPr>
+          <w:t>https://commons.wikimedia.org/wiki/Maps_of_the_world#/media/File:BlankMap-World6.svg</w:t>
+        </w:r>
+      </w:hyperlink>
+      <w:r>
+        <w:rPr>
+          <w:rFonts w:asciiTheme="majorHAnsi" w:hAnsiTheme="majorHAnsi" w:cs="Shruti"/>
+        </w:rPr>
+        <w:t xml:space="preserve"> </w:t>
       </w:r>
       <w:bookmarkStart w:id="0" w:name="_GoBack"/>
       <w:bookmarkEnd w:id="0"/>
+    </w:p>
+    <w:p>
+      <w:pPr>
+        <w:rPr>
+          <w:rFonts w:asciiTheme="majorHAnsi" w:hAnsiTheme="majorHAnsi" w:cs="Shruti"/>
+        </w:rPr>
+      </w:pPr>
+    </w:p>
+    <w:p>
+      <w:pPr>
+        <w:rPr>
+          <w:rFonts w:asciiTheme="majorHAnsi" w:hAnsiTheme="majorHAnsi" w:cs="Shruti"/>
+        </w:rPr>
+      </w:pPr>
+      <w:r>
+        <w:rPr>
+          <w:rFonts w:asciiTheme="majorHAnsi" w:hAnsiTheme="majorHAnsi" w:cs="Shruti"/>
+        </w:rPr>
+        <w:t>--HEADERS--</w:t>
+      </w:r>
+    </w:p>
+    <w:p>
+      <w:pPr>
+        <w:rPr>
+          <w:rFonts w:asciiTheme="majorHAnsi" w:hAnsiTheme="majorHAnsi" w:cs="Shruti"/>
+        </w:rPr>
+      </w:pPr>
+      <w:r>
+        <w:rPr>
+          <w:rFonts w:asciiTheme="majorHAnsi" w:hAnsiTheme="majorHAnsi" w:cs="Shruti"/>
+        </w:rPr>
+        <w:t>Academic Policies: Christopher John Kessenich</w:t>
+      </w:r>
+    </w:p>
+    <w:p>
+      <w:pPr>
+        <w:rPr>
+          <w:rFonts w:asciiTheme="majorHAnsi" w:hAnsiTheme="majorHAnsi" w:cs="Shruti"/>
+        </w:rPr>
+      </w:pPr>
+      <w:r>
+        <w:rPr>
+          <w:rFonts w:asciiTheme="majorHAnsi" w:hAnsiTheme="majorHAnsi" w:cs="Shruti"/>
+        </w:rPr>
+        <w:t xml:space="preserve">Action Items: Sloane </w:t>
+      </w:r>
+      <w:proofErr w:type="spellStart"/>
+      <w:r>
+        <w:rPr>
+          <w:rFonts w:asciiTheme="majorHAnsi" w:hAnsiTheme="majorHAnsi" w:cs="Shruti"/>
+        </w:rPr>
+        <w:t>Chmara</w:t>
+      </w:r>
+      <w:proofErr w:type="spellEnd"/>
+    </w:p>
+    <w:p>
+      <w:pPr>
+        <w:rPr>
+          <w:rFonts w:asciiTheme="majorHAnsi" w:hAnsiTheme="majorHAnsi" w:cs="Shruti"/>
+        </w:rPr>
+      </w:pPr>
+      <w:r>
+        <w:rPr>
+          <w:rFonts w:asciiTheme="majorHAnsi" w:hAnsiTheme="majorHAnsi" w:cs="Shruti"/>
+        </w:rPr>
+        <w:t>South Pacific: Alexandra Thompson</w:t>
+      </w:r>
+    </w:p>
+    <w:p>
+      <w:pPr>
+        <w:rPr>
+          <w:rFonts w:asciiTheme="majorHAnsi" w:hAnsiTheme="majorHAnsi" w:cs="Shruti"/>
+        </w:rPr>
+      </w:pPr>
+    </w:p>
+    <w:p>
+      <w:pPr>
+        <w:rPr>
+          <w:rFonts w:asciiTheme="majorHAnsi" w:hAnsiTheme="majorHAnsi" w:cs="Shruti"/>
+        </w:rPr>
+      </w:pPr>
+      <w:r>
+        <w:rPr>
+          <w:rFonts w:asciiTheme="majorHAnsi" w:hAnsiTheme="majorHAnsi" w:cs="Shruti"/>
+        </w:rPr>
+        <w:t>--IMAGES--</w:t>
+      </w:r>
+    </w:p>
+    <w:p>
+      <w:pPr>
+        <w:rPr>
+          <w:rFonts w:asciiTheme="majorHAnsi" w:hAnsiTheme="majorHAnsi" w:cs="Shruti"/>
+        </w:rPr>
+      </w:pPr>
+      <w:r>
+        <w:rPr>
+          <w:rFonts w:asciiTheme="majorHAnsi" w:hAnsiTheme="majorHAnsi" w:cs="Shruti"/>
+        </w:rPr>
+        <w:t xml:space="preserve">New Zealand </w:t>
+      </w:r>
+      <w:proofErr w:type="spellStart"/>
+      <w:r>
+        <w:rPr>
+          <w:rFonts w:asciiTheme="majorHAnsi" w:hAnsiTheme="majorHAnsi" w:cs="Shruti"/>
+        </w:rPr>
+        <w:t>Whangaparosa</w:t>
+      </w:r>
+      <w:proofErr w:type="spellEnd"/>
+      <w:r>
+        <w:rPr>
+          <w:rFonts w:asciiTheme="majorHAnsi" w:hAnsiTheme="majorHAnsi" w:cs="Shruti"/>
+        </w:rPr>
+        <w:t xml:space="preserve"> peninsula: Shane </w:t>
+      </w:r>
+      <w:proofErr w:type="spellStart"/>
+      <w:r>
+        <w:rPr>
+          <w:rFonts w:asciiTheme="majorHAnsi" w:hAnsiTheme="majorHAnsi" w:cs="Shruti"/>
+        </w:rPr>
+        <w:t>Stever</w:t>
+      </w:r>
+      <w:proofErr w:type="spellEnd"/>
+    </w:p>
+    <w:p>
+      <w:pPr>
+        <w:rPr>
+          <w:rFonts w:asciiTheme="majorHAnsi" w:hAnsiTheme="majorHAnsi" w:cs="Shruti"/>
+        </w:rPr>
+      </w:pPr>
+      <w:r>
+        <w:rPr>
+          <w:rFonts w:asciiTheme="majorHAnsi" w:hAnsiTheme="majorHAnsi" w:cs="Shruti"/>
+        </w:rPr>
+        <w:t xml:space="preserve">Dwayne Johnson: </w:t>
+      </w:r>
+      <w:hyperlink r:id="rId8" w:history="1">
+        <w:r>
+          <w:rPr>
+            <w:rStyle w:val="Hyperlink"/>
+            <w:rFonts w:asciiTheme="majorHAnsi" w:hAnsiTheme="majorHAnsi" w:cs="Shruti"/>
+          </w:rPr>
+          <w:t>https://junotattoodesigns.com/wp-content/uploads/2015/10/dwayne-johnson-the-rock-tattoo.jpg</w:t>
+        </w:r>
+      </w:hyperlink>
+    </w:p>
+    <w:p>
+      <w:pPr>
+        <w:rPr>
+          <w:rFonts w:asciiTheme="majorHAnsi" w:hAnsiTheme="majorHAnsi" w:cs="Shruti"/>
+        </w:rPr>
+      </w:pPr>
+      <w:proofErr w:type="spellStart"/>
+      <w:r>
+        <w:rPr>
+          <w:rFonts w:asciiTheme="majorHAnsi" w:hAnsiTheme="majorHAnsi" w:cs="Shruti"/>
+        </w:rPr>
+        <w:t>Fale</w:t>
+      </w:r>
+      <w:proofErr w:type="spellEnd"/>
+      <w:r>
+        <w:rPr>
+          <w:rFonts w:asciiTheme="majorHAnsi" w:hAnsiTheme="majorHAnsi" w:cs="Shruti"/>
+        </w:rPr>
+        <w:t xml:space="preserve">: </w:t>
+      </w:r>
+      <w:hyperlink r:id="rId9" w:history="1">
+        <w:r>
+          <w:rPr>
+            <w:rStyle w:val="Hyperlink"/>
+            <w:rFonts w:asciiTheme="majorHAnsi" w:hAnsiTheme="majorHAnsi" w:cs="Shruti"/>
+          </w:rPr>
+          <w:t>https://pl.wikipedia.org/wiki/Plik:Seumanutafa%27s_house_Apia_1896.jpg</w:t>
+        </w:r>
+      </w:hyperlink>
+      <w:r>
+        <w:rPr>
+          <w:rFonts w:asciiTheme="majorHAnsi" w:hAnsiTheme="majorHAnsi" w:cs="Shruti"/>
+        </w:rPr>
+        <w:t xml:space="preserve"> </w:t>
+      </w:r>
     </w:p>
     <w:p>
       <w:pPr>
@@ -791,6 +903,17 @@
     <w:semiHidden/>
     <w:unhideWhenUsed/>
   </w:style>
+  <w:style w:type="character" w:styleId="Hyperlink">
+    <w:name w:val="Hyperlink"/>
+    <w:basedOn w:val="DefaultParagraphFont"/>
+    <w:uiPriority w:val="99"/>
+    <w:unhideWhenUsed/>
+    <w:rsid w:val="0051006B"/>
+    <w:rPr>
+      <w:color w:val="0563C1" w:themeColor="hyperlink"/>
+      <w:u w:val="single"/>
+    </w:rPr>
+  </w:style>
 </w:styles>
 </file>
 

</xml_diff>